<commit_message>
startd main reasons and fixed intro a bit
</commit_message>
<xml_diff>
--- a/ENG-110/Argumentation essay/Intro.docx
+++ b/ENG-110/Argumentation essay/Intro.docx
@@ -140,14 +140,30 @@
         <w:rPr>
           <w:rFonts w:ascii="Calibri" w:hAnsi="Calibri" w:cs="Calibri"/>
         </w:rPr>
-        <w:t xml:space="preserve">Over these past few years, there’s been a lot of protest against </w:t>
-      </w:r>
+        <w:t xml:space="preserve">Over these past few years, there’s been a lot of </w:t>
+      </w:r>
+      <w:proofErr w:type="gramStart"/>
+      <w:r>
+        <w:rPr>
+          <w:rFonts w:ascii="Calibri" w:hAnsi="Calibri" w:cs="Calibri"/>
+        </w:rPr>
+        <w:t>protest against</w:t>
+      </w:r>
+      <w:proofErr w:type="gramEnd"/>
+      <w:r>
+        <w:rPr>
+          <w:rFonts w:ascii="Calibri" w:hAnsi="Calibri" w:cs="Calibri"/>
+        </w:rPr>
+        <w:t xml:space="preserve"> </w:t>
+      </w:r>
+      <w:proofErr w:type="gramStart"/>
       <w:r>
         <w:rPr>
           <w:rFonts w:ascii="Calibri" w:hAnsi="Calibri" w:cs="Calibri"/>
         </w:rPr>
         <w:t>the censorship</w:t>
       </w:r>
+      <w:proofErr w:type="gramEnd"/>
       <w:r>
         <w:rPr>
           <w:rFonts w:ascii="Calibri" w:hAnsi="Calibri" w:cs="Calibri"/>
@@ -213,7 +229,71 @@
         <w:rPr>
           <w:rFonts w:ascii="Calibri" w:hAnsi="Calibri" w:cs="Calibri"/>
         </w:rPr>
-        <w:t xml:space="preserve"> Diverse literature is extremely important for developing empathy in students. Developmental malleability is crucial for efficient learning. Over these past few years, there’s been a lot of protest against the censorship. Many school board meetings have been held whether books on LGBTQ+ topics should be kept in the classroom. </w:t>
+        <w:t xml:space="preserve"> Diverse literature </w:t>
+      </w:r>
+      <w:r>
+        <w:rPr>
+          <w:rFonts w:ascii="Calibri" w:hAnsi="Calibri" w:cs="Calibri"/>
+        </w:rPr>
+        <w:t>has proven important</w:t>
+      </w:r>
+      <w:r>
+        <w:rPr>
+          <w:rFonts w:ascii="Calibri" w:hAnsi="Calibri" w:cs="Calibri"/>
+        </w:rPr>
+        <w:t xml:space="preserve"> for developing empathy in students</w:t>
+      </w:r>
+      <w:r>
+        <w:rPr>
+          <w:rFonts w:ascii="Calibri" w:hAnsi="Calibri" w:cs="Calibri"/>
+        </w:rPr>
+        <w:t xml:space="preserve"> and</w:t>
+      </w:r>
+      <w:r>
+        <w:rPr>
+          <w:rFonts w:ascii="Calibri" w:hAnsi="Calibri" w:cs="Calibri"/>
+        </w:rPr>
+        <w:t xml:space="preserve"> </w:t>
+      </w:r>
+      <w:r>
+        <w:rPr>
+          <w:rFonts w:ascii="Calibri" w:hAnsi="Calibri" w:cs="Calibri"/>
+        </w:rPr>
+        <w:t>d</w:t>
+      </w:r>
+      <w:r>
+        <w:rPr>
+          <w:rFonts w:ascii="Calibri" w:hAnsi="Calibri" w:cs="Calibri"/>
+        </w:rPr>
+        <w:t xml:space="preserve">evelopmental malleability is crucial for efficient learning. Over these past few years, there’s been a lot of </w:t>
+      </w:r>
+      <w:proofErr w:type="gramStart"/>
+      <w:r>
+        <w:rPr>
+          <w:rFonts w:ascii="Calibri" w:hAnsi="Calibri" w:cs="Calibri"/>
+        </w:rPr>
+        <w:t>protest against</w:t>
+      </w:r>
+      <w:proofErr w:type="gramEnd"/>
+      <w:r>
+        <w:rPr>
+          <w:rFonts w:ascii="Calibri" w:hAnsi="Calibri" w:cs="Calibri"/>
+        </w:rPr>
+        <w:t xml:space="preserve"> </w:t>
+      </w:r>
+      <w:proofErr w:type="gramStart"/>
+      <w:r>
+        <w:rPr>
+          <w:rFonts w:ascii="Calibri" w:hAnsi="Calibri" w:cs="Calibri"/>
+        </w:rPr>
+        <w:t>the censorship</w:t>
+      </w:r>
+      <w:proofErr w:type="gramEnd"/>
+      <w:r>
+        <w:rPr>
+          <w:rFonts w:ascii="Calibri" w:hAnsi="Calibri" w:cs="Calibri"/>
+        </w:rPr>
+        <w:t xml:space="preserve">. Many school board meetings have been held whether books on LGBTQ+ topics should be kept in the classroom. </w:t>
       </w:r>
       <w:r>
         <w:rPr>

</xml_diff>